<commit_message>
Continued writing the documentation - Chapter 2 & 3
</commit_message>
<xml_diff>
--- a/Dokumentation.docx
+++ b/Dokumentation.docx
@@ -138,19 +138,7 @@
         <w:rPr>
           <w:lang w:val="de-DE"/>
         </w:rPr>
-        <w:t xml:space="preserve">Dieses Projekt ist für unser guten Rumpf </w:t>
-      </w:r>
-      <w:r>
-        <w:rPr>
-          <w:lang w:val="de-DE"/>
-        </w:rPr>
-        <w:t>außerordentlich wichtig</w:t>
-      </w:r>
-      <w:r>
-        <w:rPr>
-          <w:lang w:val="de-DE"/>
-        </w:rPr>
-        <w:t xml:space="preserve"> und wenn Kunden aufgrund der jetzigen Leistungsstörungen den Vertrag kündigen, verliert das Unternehmen sowohl Geld als auch potenzielle, neue Kunden.</w:t>
+        <w:t>Dieses Projekt ist für unser guten Rumpf außerordentlich wichtig und wenn Kunden aufgrund der jetzigen Leistungsstörungen den Vertrag kündigen, verliert das Unternehmen sowohl Geld als auch potenzielle, neue Kunden.</w:t>
       </w:r>
     </w:p>
     <w:p>
@@ -189,6 +177,63 @@
         </w:rPr>
         <w:t>welche DNS-Anfragen auf einem System gestellt werden und welche Antworten darauf zurückgesendet werden.</w:t>
       </w:r>
+      <w:r>
+        <w:rPr>
+          <w:lang w:val="de-DE"/>
+        </w:rPr>
+        <w:t xml:space="preserve"> Zugunsten der Ausführbarkeit der Anwendung muss </w:t>
+      </w:r>
+      <w:proofErr w:type="spellStart"/>
+      <w:r>
+        <w:rPr>
+          <w:lang w:val="de-DE"/>
+        </w:rPr>
+        <w:t>Winpcap</w:t>
+      </w:r>
+      <w:proofErr w:type="spellEnd"/>
+      <w:r>
+        <w:rPr>
+          <w:lang w:val="de-DE"/>
+        </w:rPr>
+        <w:t xml:space="preserve"> auf dem System installiert werden, da es die Abhängigkeit des </w:t>
+      </w:r>
+      <w:proofErr w:type="spellStart"/>
+      <w:r>
+        <w:rPr>
+          <w:lang w:val="de-DE"/>
+        </w:rPr>
+        <w:t>PcapDotNet</w:t>
+      </w:r>
+      <w:proofErr w:type="spellEnd"/>
+      <w:r>
+        <w:rPr>
+          <w:lang w:val="de-DE"/>
+        </w:rPr>
+        <w:t xml:space="preserve"> Pakets ist. </w:t>
+      </w:r>
+    </w:p>
+    <w:p>
+      <w:pPr>
+        <w:spacing w:after="160"/>
+        <w:ind w:left="0"/>
+        <w:jc w:val="left"/>
+        <w:rPr>
+          <w:lang w:val="de-DE"/>
+        </w:rPr>
+      </w:pPr>
+      <w:r>
+        <w:rPr>
+          <w:lang w:val="de-DE"/>
+        </w:rPr>
+        <w:br w:type="page"/>
+      </w:r>
+    </w:p>
+    <w:p>
+      <w:pPr>
+        <w:rPr>
+          <w:lang w:val="de-DE"/>
+        </w:rPr>
+      </w:pPr>
     </w:p>
     <w:p>
       <w:pPr>
@@ -228,6 +273,372 @@
     </w:p>
     <w:p>
       <w:pPr>
+        <w:rPr>
+          <w:lang w:val="de-DE"/>
+        </w:rPr>
+      </w:pPr>
+      <w:r>
+        <w:rPr>
+          <w:lang w:val="de-DE"/>
+        </w:rPr>
+        <w:t>Für die Umsetzung standen 70 Stunden zur Verfügung, die in verschiedenen Teilen unterteilt werden können. Die einzelnen Phasen und deren benötigten Zeit lassen sich in der Tabelle darstellen.</w:t>
+      </w:r>
+    </w:p>
+    <w:tbl>
+      <w:tblPr>
+        <w:tblStyle w:val="Tabellenraster"/>
+        <w:tblW w:w="0" w:type="auto"/>
+        <w:tblInd w:w="432" w:type="dxa"/>
+        <w:tblLook w:val="04A0" w:firstRow="1" w:lastRow="0" w:firstColumn="1" w:lastColumn="0" w:noHBand="0" w:noVBand="1"/>
+      </w:tblPr>
+      <w:tblGrid>
+        <w:gridCol w:w="4537"/>
+        <w:gridCol w:w="4427"/>
+      </w:tblGrid>
+      <w:tr>
+        <w:tc>
+          <w:tcPr>
+            <w:tcW w:w="4698" w:type="dxa"/>
+            <w:shd w:val="clear" w:color="auto" w:fill="B4C6E7" w:themeFill="accent1" w:themeFillTint="66"/>
+          </w:tcPr>
+          <w:p>
+            <w:pPr>
+              <w:ind w:left="0"/>
+              <w:rPr>
+                <w:b/>
+                <w:bCs/>
+                <w:lang w:val="de-DE"/>
+              </w:rPr>
+            </w:pPr>
+            <w:r>
+              <w:rPr>
+                <w:b/>
+                <w:bCs/>
+                <w:lang w:val="de-DE"/>
+              </w:rPr>
+              <w:t>Projektphase</w:t>
+            </w:r>
+          </w:p>
+        </w:tc>
+        <w:tc>
+          <w:tcPr>
+            <w:tcW w:w="4698" w:type="dxa"/>
+            <w:shd w:val="clear" w:color="auto" w:fill="B4C6E7" w:themeFill="accent1" w:themeFillTint="66"/>
+          </w:tcPr>
+          <w:p>
+            <w:pPr>
+              <w:ind w:left="0"/>
+              <w:jc w:val="right"/>
+              <w:rPr>
+                <w:b/>
+                <w:bCs/>
+                <w:lang w:val="de-DE"/>
+              </w:rPr>
+            </w:pPr>
+            <w:r>
+              <w:rPr>
+                <w:b/>
+                <w:bCs/>
+                <w:lang w:val="de-DE"/>
+              </w:rPr>
+              <w:t>Geplante Zeit</w:t>
+            </w:r>
+          </w:p>
+        </w:tc>
+      </w:tr>
+      <w:tr>
+        <w:tc>
+          <w:tcPr>
+            <w:tcW w:w="4698" w:type="dxa"/>
+          </w:tcPr>
+          <w:p>
+            <w:pPr>
+              <w:ind w:left="0"/>
+              <w:rPr>
+                <w:lang w:val="de-DE"/>
+              </w:rPr>
+            </w:pPr>
+            <w:r>
+              <w:rPr>
+                <w:lang w:val="de-DE"/>
+              </w:rPr>
+              <w:t>Analysephase</w:t>
+            </w:r>
+          </w:p>
+        </w:tc>
+        <w:tc>
+          <w:tcPr>
+            <w:tcW w:w="4698" w:type="dxa"/>
+          </w:tcPr>
+          <w:p>
+            <w:pPr>
+              <w:ind w:left="0"/>
+              <w:jc w:val="right"/>
+              <w:rPr>
+                <w:lang w:val="de-DE"/>
+              </w:rPr>
+            </w:pPr>
+            <w:r>
+              <w:rPr>
+                <w:lang w:val="de-DE"/>
+              </w:rPr>
+              <w:t>7 Stunden</w:t>
+            </w:r>
+          </w:p>
+        </w:tc>
+      </w:tr>
+      <w:tr>
+        <w:tc>
+          <w:tcPr>
+            <w:tcW w:w="4698" w:type="dxa"/>
+          </w:tcPr>
+          <w:p>
+            <w:pPr>
+              <w:ind w:left="0"/>
+              <w:rPr>
+                <w:lang w:val="de-DE"/>
+              </w:rPr>
+            </w:pPr>
+            <w:r>
+              <w:rPr>
+                <w:lang w:val="de-DE"/>
+              </w:rPr>
+              <w:t>Entwurfsphase</w:t>
+            </w:r>
+          </w:p>
+        </w:tc>
+        <w:tc>
+          <w:tcPr>
+            <w:tcW w:w="4698" w:type="dxa"/>
+          </w:tcPr>
+          <w:p>
+            <w:pPr>
+              <w:ind w:left="0"/>
+              <w:jc w:val="right"/>
+              <w:rPr>
+                <w:lang w:val="de-DE"/>
+              </w:rPr>
+            </w:pPr>
+            <w:r>
+              <w:rPr>
+                <w:lang w:val="de-DE"/>
+              </w:rPr>
+              <w:t>10 Stunden</w:t>
+            </w:r>
+          </w:p>
+        </w:tc>
+      </w:tr>
+      <w:tr>
+        <w:tc>
+          <w:tcPr>
+            <w:tcW w:w="4698" w:type="dxa"/>
+          </w:tcPr>
+          <w:p>
+            <w:pPr>
+              <w:ind w:left="0"/>
+              <w:rPr>
+                <w:lang w:val="de-DE"/>
+              </w:rPr>
+            </w:pPr>
+            <w:r>
+              <w:rPr>
+                <w:lang w:val="de-DE"/>
+              </w:rPr>
+              <w:t>Implementierungsphase</w:t>
+            </w:r>
+          </w:p>
+        </w:tc>
+        <w:tc>
+          <w:tcPr>
+            <w:tcW w:w="4698" w:type="dxa"/>
+          </w:tcPr>
+          <w:p>
+            <w:pPr>
+              <w:ind w:left="0"/>
+              <w:jc w:val="right"/>
+              <w:rPr>
+                <w:lang w:val="de-DE"/>
+              </w:rPr>
+            </w:pPr>
+            <w:r>
+              <w:rPr>
+                <w:lang w:val="de-DE"/>
+              </w:rPr>
+              <w:t>40 Stunden</w:t>
+            </w:r>
+          </w:p>
+        </w:tc>
+      </w:tr>
+      <w:tr>
+        <w:tc>
+          <w:tcPr>
+            <w:tcW w:w="4698" w:type="dxa"/>
+          </w:tcPr>
+          <w:p>
+            <w:pPr>
+              <w:ind w:left="0"/>
+              <w:jc w:val="left"/>
+              <w:rPr>
+                <w:lang w:val="de-DE"/>
+              </w:rPr>
+            </w:pPr>
+            <w:r>
+              <w:rPr>
+                <w:lang w:val="de-DE"/>
+              </w:rPr>
+              <w:t>Abnahme und Einführung</w:t>
+            </w:r>
+          </w:p>
+        </w:tc>
+        <w:tc>
+          <w:tcPr>
+            <w:tcW w:w="4698" w:type="dxa"/>
+          </w:tcPr>
+          <w:p>
+            <w:pPr>
+              <w:ind w:left="0"/>
+              <w:jc w:val="right"/>
+              <w:rPr>
+                <w:lang w:val="de-DE"/>
+              </w:rPr>
+            </w:pPr>
+            <w:r>
+              <w:rPr>
+                <w:lang w:val="de-DE"/>
+              </w:rPr>
+              <w:t>1 Stunde</w:t>
+            </w:r>
+          </w:p>
+        </w:tc>
+      </w:tr>
+      <w:tr>
+        <w:tc>
+          <w:tcPr>
+            <w:tcW w:w="4698" w:type="dxa"/>
+          </w:tcPr>
+          <w:p>
+            <w:pPr>
+              <w:ind w:left="0"/>
+              <w:rPr>
+                <w:lang w:val="de-DE"/>
+              </w:rPr>
+            </w:pPr>
+            <w:r>
+              <w:rPr>
+                <w:lang w:val="de-DE"/>
+              </w:rPr>
+              <w:t>Erstellen der Dokumentation</w:t>
+            </w:r>
+          </w:p>
+        </w:tc>
+        <w:tc>
+          <w:tcPr>
+            <w:tcW w:w="4698" w:type="dxa"/>
+          </w:tcPr>
+          <w:p>
+            <w:pPr>
+              <w:ind w:left="0"/>
+              <w:jc w:val="right"/>
+              <w:rPr>
+                <w:lang w:val="de-DE"/>
+              </w:rPr>
+            </w:pPr>
+            <w:r>
+              <w:rPr>
+                <w:lang w:val="de-DE"/>
+              </w:rPr>
+              <w:t>10 Stunden</w:t>
+            </w:r>
+          </w:p>
+        </w:tc>
+      </w:tr>
+      <w:tr>
+        <w:tc>
+          <w:tcPr>
+            <w:tcW w:w="4698" w:type="dxa"/>
+            <w:shd w:val="clear" w:color="auto" w:fill="B4C6E7" w:themeFill="accent1" w:themeFillTint="66"/>
+          </w:tcPr>
+          <w:p>
+            <w:pPr>
+              <w:ind w:left="0"/>
+              <w:rPr>
+                <w:b/>
+                <w:bCs/>
+                <w:lang w:val="de-DE"/>
+              </w:rPr>
+            </w:pPr>
+            <w:r>
+              <w:rPr>
+                <w:b/>
+                <w:bCs/>
+                <w:lang w:val="de-DE"/>
+              </w:rPr>
+              <w:t>Gesamt</w:t>
+            </w:r>
+          </w:p>
+        </w:tc>
+        <w:tc>
+          <w:tcPr>
+            <w:tcW w:w="4698" w:type="dxa"/>
+            <w:shd w:val="clear" w:color="auto" w:fill="B4C6E7" w:themeFill="accent1" w:themeFillTint="66"/>
+          </w:tcPr>
+          <w:p>
+            <w:pPr>
+              <w:keepNext/>
+              <w:ind w:left="0"/>
+              <w:jc w:val="right"/>
+              <w:rPr>
+                <w:b/>
+                <w:bCs/>
+                <w:lang w:val="de-DE"/>
+              </w:rPr>
+            </w:pPr>
+            <w:r>
+              <w:rPr>
+                <w:b/>
+                <w:bCs/>
+                <w:lang w:val="de-DE"/>
+              </w:rPr>
+              <w:t>70 Stunden</w:t>
+            </w:r>
+          </w:p>
+        </w:tc>
+      </w:tr>
+    </w:tbl>
+    <w:p>
+      <w:pPr>
+        <w:pStyle w:val="Beschriftung"/>
+        <w:rPr>
+          <w:lang w:val="de-DE"/>
+        </w:rPr>
+      </w:pPr>
+      <w:proofErr w:type="spellStart"/>
+      <w:r>
+        <w:t>Tabelle</w:t>
+      </w:r>
+      <w:proofErr w:type="spellEnd"/>
+      <w:r>
+        <w:t xml:space="preserve"> </w:t>
+      </w:r>
+      <w:fldSimple w:instr=" SEQ Tabelle \* ARABIC ">
+        <w:r>
+          <w:rPr>
+            <w:noProof/>
+          </w:rPr>
+          <w:t>1</w:t>
+        </w:r>
+      </w:fldSimple>
+      <w:r>
+        <w:t xml:space="preserve">: </w:t>
+      </w:r>
+      <w:proofErr w:type="spellStart"/>
+      <w:r>
+        <w:t>Zeitplanung</w:t>
+      </w:r>
+      <w:proofErr w:type="spellEnd"/>
+    </w:p>
+    <w:p>
+      <w:pPr>
         <w:pStyle w:val="Listenabsatz"/>
         <w:numPr>
           <w:ilvl w:val="1"/>
@@ -246,6 +657,33 @@
     </w:p>
     <w:p>
       <w:pPr>
+        <w:rPr>
+          <w:lang w:val="de-DE"/>
+        </w:rPr>
+      </w:pPr>
+      <w:r>
+        <w:rPr>
+          <w:lang w:val="de-DE"/>
+        </w:rPr>
+        <w:t xml:space="preserve">Die Projektkosten wurden möglichst </w:t>
+      </w:r>
+      <w:proofErr w:type="gramStart"/>
+      <w:r>
+        <w:rPr>
+          <w:lang w:val="de-DE"/>
+        </w:rPr>
+        <w:t>gering gehalten</w:t>
+      </w:r>
+      <w:proofErr w:type="gramEnd"/>
+      <w:r>
+        <w:rPr>
+          <w:lang w:val="de-DE"/>
+        </w:rPr>
+        <w:t xml:space="preserve">. Für die Entwicklung der Anwendung wurde Visual Studio 2019 Community Edition verwendet, welche eine performante, kostenlose Anwendung ist. </w:t>
+      </w:r>
+    </w:p>
+    <w:p>
+      <w:pPr>
         <w:pStyle w:val="Listenabsatz"/>
         <w:numPr>
           <w:ilvl w:val="1"/>
@@ -265,7 +703,20 @@
         <w:rPr>
           <w:lang w:val="de-DE"/>
         </w:rPr>
-        <w:t>Planungsmethode (Wasserfall)</w:t>
+        <w:t>Planungsmethode</w:t>
+      </w:r>
+    </w:p>
+    <w:p>
+      <w:pPr>
+        <w:rPr>
+          <w:lang w:val="de-DE"/>
+        </w:rPr>
+      </w:pPr>
+      <w:r>
+        <w:rPr>
+          <w:lang w:val="de-DE"/>
+        </w:rPr>
+        <w:t>Bevor der Entwicklungsprozess angefangen werden konnte, habe ich mich für das Wasserfall Vorgehensmodell entschieden und dementsprechend die zu implementierende Anwendung geplant und die Voraussetzungen analysiert. Da ich im Voraus wusste, was genau erreicht werden musste, haben sich die Stärke vom Wasserfallmodell gezeigt.</w:t>
       </w:r>
     </w:p>
     <w:p>
@@ -283,7 +734,6 @@
         <w:rPr>
           <w:lang w:val="de-DE"/>
         </w:rPr>
-        <w:lastRenderedPageBreak/>
         <w:t>Analysephase</w:t>
       </w:r>
     </w:p>
@@ -308,19 +758,23 @@
     <w:p>
       <w:pPr>
         <w:pStyle w:val="Listenabsatz"/>
-        <w:numPr>
-          <w:ilvl w:val="1"/>
-          <w:numId w:val="1"/>
-        </w:numPr>
-        <w:rPr>
-          <w:lang w:val="de-DE"/>
-        </w:rPr>
-      </w:pPr>
-      <w:r>
-        <w:rPr>
-          <w:lang w:val="de-DE"/>
-        </w:rPr>
-        <w:t>Wirtschaftlichkeitsanalyse</w:t>
+        <w:ind w:left="360"/>
+        <w:rPr>
+          <w:lang w:val="de-DE"/>
+        </w:rPr>
+      </w:pPr>
+      <w:r>
+        <w:rPr>
+          <w:lang w:val="de-DE"/>
+        </w:rPr>
+        <w:t xml:space="preserve">Der Internet-Anbieter Witcher-Netz muss sich mit einem Leistungsproblem auseinandersetzen: Kunden haben sich über die langen Ladezeiten und unerreichbare Webseiten beschwert. Die Netzwerkadministratoren streben sich, um die Wurzel der Probleme zu finden und die Situation zu analysieren. Ich möchte ihre Arbeit erleichtern, indem </w:t>
+      </w:r>
+      <w:r>
+        <w:rPr>
+          <w:lang w:val="de-DE"/>
+        </w:rPr>
+        <w:lastRenderedPageBreak/>
+        <w:t xml:space="preserve">ich eine Anwendung zu Verfügung stelle, welche die DNS-Anfragen- und Antworten analysiert, auf IPv4 beschränkt. Damit wird die Entdeckung der Probleme leichter und schneller. </w:t>
       </w:r>
     </w:p>
     <w:p>
@@ -334,33 +788,26 @@
           <w:lang w:val="de-DE"/>
         </w:rPr>
       </w:pPr>
-      <w:proofErr w:type="spellStart"/>
-      <w:r>
-        <w:rPr>
-          <w:lang w:val="de-DE"/>
-        </w:rPr>
-        <w:t>Make</w:t>
-      </w:r>
-      <w:proofErr w:type="spellEnd"/>
-      <w:r>
-        <w:rPr>
-          <w:lang w:val="de-DE"/>
-        </w:rPr>
-        <w:t xml:space="preserve"> </w:t>
-      </w:r>
-      <w:proofErr w:type="spellStart"/>
-      <w:r>
-        <w:rPr>
-          <w:lang w:val="de-DE"/>
-        </w:rPr>
-        <w:t>or</w:t>
-      </w:r>
-      <w:proofErr w:type="spellEnd"/>
-      <w:r>
-        <w:rPr>
-          <w:lang w:val="de-DE"/>
-        </w:rPr>
-        <w:t xml:space="preserve"> Buy-Entscheidung</w:t>
+      <w:r>
+        <w:rPr>
+          <w:lang w:val="de-DE"/>
+        </w:rPr>
+        <w:t>Wirtschaftlichkeitsanalyse</w:t>
+      </w:r>
+    </w:p>
+    <w:p>
+      <w:pPr>
+        <w:pStyle w:val="Listenabsatz"/>
+        <w:ind w:left="360"/>
+        <w:rPr>
+          <w:lang w:val="de-DE"/>
+        </w:rPr>
+      </w:pPr>
+      <w:r>
+        <w:rPr>
+          <w:lang w:val="de-DE"/>
+        </w:rPr>
+        <w:t>Aufgrund der Probleme der jetzigen Situation verliert das Unternehmen Kunden und das negative Phänomen mindert den Rumpf, welche das Unternehmen daran hindert, neue Kunden zu gewinnen. Dies bedeutet einen Verlust von mehrere hunderte von Euros monatlich.</w:t>
       </w:r>
     </w:p>
     <w:p>
@@ -374,12 +821,698 @@
           <w:lang w:val="de-DE"/>
         </w:rPr>
       </w:pPr>
+      <w:proofErr w:type="spellStart"/>
+      <w:r>
+        <w:rPr>
+          <w:lang w:val="de-DE"/>
+        </w:rPr>
+        <w:t>Make</w:t>
+      </w:r>
+      <w:proofErr w:type="spellEnd"/>
+      <w:r>
+        <w:rPr>
+          <w:lang w:val="de-DE"/>
+        </w:rPr>
+        <w:t xml:space="preserve"> </w:t>
+      </w:r>
+      <w:proofErr w:type="spellStart"/>
+      <w:r>
+        <w:rPr>
+          <w:lang w:val="de-DE"/>
+        </w:rPr>
+        <w:t>or</w:t>
+      </w:r>
+      <w:proofErr w:type="spellEnd"/>
+      <w:r>
+        <w:rPr>
+          <w:lang w:val="de-DE"/>
+        </w:rPr>
+        <w:t xml:space="preserve"> Buy-Entscheidung</w:t>
+      </w:r>
+    </w:p>
+    <w:p>
+      <w:pPr>
+        <w:pStyle w:val="Listenabsatz"/>
+        <w:ind w:left="360"/>
+        <w:rPr>
+          <w:lang w:val="de-DE"/>
+        </w:rPr>
+      </w:pPr>
+      <w:r>
+        <w:rPr>
+          <w:lang w:val="de-DE"/>
+        </w:rPr>
+        <w:t>Da die Anwendung sehr spezifisch ist, lohnt es sich vielmehr, eine eigene Implementierung durchzuführen, als ein fertiges Produkt zu kaufen. Somit spart das Unternehmen weitere kosten.</w:t>
+      </w:r>
+    </w:p>
+    <w:p>
+      <w:pPr>
+        <w:pStyle w:val="Listenabsatz"/>
+        <w:numPr>
+          <w:ilvl w:val="1"/>
+          <w:numId w:val="1"/>
+        </w:numPr>
+        <w:rPr>
+          <w:lang w:val="de-DE"/>
+        </w:rPr>
+      </w:pPr>
       <w:r>
         <w:rPr>
           <w:lang w:val="de-DE"/>
         </w:rPr>
         <w:t>Projektkosten</w:t>
       </w:r>
+    </w:p>
+    <w:p>
+      <w:pPr>
+        <w:pStyle w:val="Listenabsatz"/>
+        <w:ind w:left="360"/>
+        <w:rPr>
+          <w:lang w:val="de-DE"/>
+        </w:rPr>
+      </w:pPr>
+      <w:r>
+        <w:rPr>
+          <w:lang w:val="de-DE"/>
+        </w:rPr>
+        <w:t>Die Projektkosten sind aus der Arbeit des Praktikanten (ich), aus den Aufwendungen der Ressourcen (Strom) und aus der Beratung eines Entwicklers entstanden. Der Stundensatz eines Auszubildenden beträgt in der Regel 10€, der eines Mitarbeiters 25€.</w:t>
+      </w:r>
+    </w:p>
+    <w:p>
+      <w:pPr>
+        <w:pStyle w:val="Listenabsatz"/>
+        <w:ind w:left="360"/>
+        <w:rPr>
+          <w:lang w:val="de-DE"/>
+        </w:rPr>
+      </w:pPr>
+      <w:r>
+        <w:rPr>
+          <w:lang w:val="de-DE"/>
+        </w:rPr>
+        <w:t>Die gesamten Personal- und Projektkosten werden in der zweiten Tabelle dargestellt.</w:t>
+      </w:r>
+    </w:p>
+    <w:tbl>
+      <w:tblPr>
+        <w:tblStyle w:val="Tabellenraster"/>
+        <w:tblW w:w="9081" w:type="dxa"/>
+        <w:tblInd w:w="360" w:type="dxa"/>
+        <w:tblLook w:val="04A0" w:firstRow="1" w:lastRow="0" w:firstColumn="1" w:lastColumn="0" w:noHBand="0" w:noVBand="1"/>
+      </w:tblPr>
+      <w:tblGrid>
+        <w:gridCol w:w="2278"/>
+        <w:gridCol w:w="2999"/>
+        <w:gridCol w:w="1535"/>
+        <w:gridCol w:w="2269"/>
+      </w:tblGrid>
+      <w:tr>
+        <w:trPr>
+          <w:trHeight w:val="441"/>
+        </w:trPr>
+        <w:tc>
+          <w:tcPr>
+            <w:tcW w:w="2278" w:type="dxa"/>
+            <w:shd w:val="clear" w:color="auto" w:fill="B4C6E7" w:themeFill="accent1" w:themeFillTint="66"/>
+          </w:tcPr>
+          <w:p>
+            <w:pPr>
+              <w:pStyle w:val="Listenabsatz"/>
+              <w:ind w:left="0"/>
+              <w:rPr>
+                <w:b/>
+                <w:bCs/>
+                <w:lang w:val="de-DE"/>
+              </w:rPr>
+            </w:pPr>
+            <w:r>
+              <w:rPr>
+                <w:b/>
+                <w:bCs/>
+                <w:lang w:val="de-DE"/>
+              </w:rPr>
+              <w:t>Vorgang</w:t>
+            </w:r>
+          </w:p>
+        </w:tc>
+        <w:tc>
+          <w:tcPr>
+            <w:tcW w:w="2999" w:type="dxa"/>
+            <w:shd w:val="clear" w:color="auto" w:fill="B4C6E7" w:themeFill="accent1" w:themeFillTint="66"/>
+          </w:tcPr>
+          <w:p>
+            <w:pPr>
+              <w:pStyle w:val="Listenabsatz"/>
+              <w:ind w:left="0"/>
+              <w:rPr>
+                <w:b/>
+                <w:bCs/>
+                <w:lang w:val="de-DE"/>
+              </w:rPr>
+            </w:pPr>
+            <w:r>
+              <w:rPr>
+                <w:b/>
+                <w:bCs/>
+                <w:lang w:val="de-DE"/>
+              </w:rPr>
+              <w:t>Ressource</w:t>
+            </w:r>
+          </w:p>
+        </w:tc>
+        <w:tc>
+          <w:tcPr>
+            <w:tcW w:w="1535" w:type="dxa"/>
+            <w:shd w:val="clear" w:color="auto" w:fill="B4C6E7" w:themeFill="accent1" w:themeFillTint="66"/>
+          </w:tcPr>
+          <w:p>
+            <w:pPr>
+              <w:pStyle w:val="Listenabsatz"/>
+              <w:ind w:left="0"/>
+              <w:rPr>
+                <w:b/>
+                <w:bCs/>
+                <w:lang w:val="de-DE"/>
+              </w:rPr>
+            </w:pPr>
+            <w:r>
+              <w:rPr>
+                <w:b/>
+                <w:bCs/>
+                <w:lang w:val="de-DE"/>
+              </w:rPr>
+              <w:t>Zeit</w:t>
+            </w:r>
+          </w:p>
+        </w:tc>
+        <w:tc>
+          <w:tcPr>
+            <w:tcW w:w="2269" w:type="dxa"/>
+            <w:shd w:val="clear" w:color="auto" w:fill="B4C6E7" w:themeFill="accent1" w:themeFillTint="66"/>
+          </w:tcPr>
+          <w:p>
+            <w:pPr>
+              <w:pStyle w:val="Listenabsatz"/>
+              <w:ind w:left="0"/>
+              <w:rPr>
+                <w:b/>
+                <w:bCs/>
+                <w:lang w:val="de-DE"/>
+              </w:rPr>
+            </w:pPr>
+            <w:r>
+              <w:rPr>
+                <w:b/>
+                <w:bCs/>
+                <w:lang w:val="de-DE"/>
+              </w:rPr>
+              <w:t>Gesamt</w:t>
+            </w:r>
+          </w:p>
+        </w:tc>
+      </w:tr>
+      <w:tr>
+        <w:trPr>
+          <w:trHeight w:val="441"/>
+        </w:trPr>
+        <w:tc>
+          <w:tcPr>
+            <w:tcW w:w="2278" w:type="dxa"/>
+          </w:tcPr>
+          <w:p>
+            <w:pPr>
+              <w:pStyle w:val="Listenabsatz"/>
+              <w:ind w:left="0"/>
+              <w:rPr>
+                <w:lang w:val="de-DE"/>
+              </w:rPr>
+            </w:pPr>
+            <w:r>
+              <w:rPr>
+                <w:lang w:val="de-DE"/>
+              </w:rPr>
+              <w:t>Entwicklung</w:t>
+            </w:r>
+          </w:p>
+        </w:tc>
+        <w:tc>
+          <w:tcPr>
+            <w:tcW w:w="2999" w:type="dxa"/>
+          </w:tcPr>
+          <w:p>
+            <w:pPr>
+              <w:pStyle w:val="Listenabsatz"/>
+              <w:ind w:left="0"/>
+              <w:rPr>
+                <w:lang w:val="de-DE"/>
+              </w:rPr>
+            </w:pPr>
+            <w:r>
+              <w:rPr>
+                <w:lang w:val="de-DE"/>
+              </w:rPr>
+              <w:t>1 x Auszubildender</w:t>
+            </w:r>
+          </w:p>
+        </w:tc>
+        <w:tc>
+          <w:tcPr>
+            <w:tcW w:w="1535" w:type="dxa"/>
+          </w:tcPr>
+          <w:p>
+            <w:pPr>
+              <w:pStyle w:val="Listenabsatz"/>
+              <w:ind w:left="0"/>
+              <w:rPr>
+                <w:lang w:val="de-DE"/>
+              </w:rPr>
+            </w:pPr>
+            <w:r>
+              <w:rPr>
+                <w:lang w:val="de-DE"/>
+              </w:rPr>
+              <w:t>70 Std.</w:t>
+            </w:r>
+          </w:p>
+        </w:tc>
+        <w:tc>
+          <w:tcPr>
+            <w:tcW w:w="2269" w:type="dxa"/>
+          </w:tcPr>
+          <w:p>
+            <w:pPr>
+              <w:pStyle w:val="Listenabsatz"/>
+              <w:ind w:left="0"/>
+              <w:rPr>
+                <w:lang w:val="de-DE"/>
+              </w:rPr>
+            </w:pPr>
+            <w:r>
+              <w:rPr>
+                <w:lang w:val="de-DE"/>
+              </w:rPr>
+              <w:t>700,00€</w:t>
+            </w:r>
+          </w:p>
+        </w:tc>
+      </w:tr>
+      <w:tr>
+        <w:trPr>
+          <w:trHeight w:val="458"/>
+        </w:trPr>
+        <w:tc>
+          <w:tcPr>
+            <w:tcW w:w="2278" w:type="dxa"/>
+          </w:tcPr>
+          <w:p>
+            <w:pPr>
+              <w:pStyle w:val="Listenabsatz"/>
+              <w:ind w:left="0"/>
+              <w:rPr>
+                <w:lang w:val="de-DE"/>
+              </w:rPr>
+            </w:pPr>
+            <w:r>
+              <w:rPr>
+                <w:lang w:val="de-DE"/>
+              </w:rPr>
+              <w:t>Fachgespräch</w:t>
+            </w:r>
+          </w:p>
+        </w:tc>
+        <w:tc>
+          <w:tcPr>
+            <w:tcW w:w="2999" w:type="dxa"/>
+          </w:tcPr>
+          <w:p>
+            <w:pPr>
+              <w:pStyle w:val="Listenabsatz"/>
+              <w:ind w:left="0"/>
+              <w:rPr>
+                <w:lang w:val="de-DE"/>
+              </w:rPr>
+            </w:pPr>
+            <w:r>
+              <w:rPr>
+                <w:lang w:val="de-DE"/>
+              </w:rPr>
+              <w:t>1 x Mitarbeiter</w:t>
+            </w:r>
+          </w:p>
+        </w:tc>
+        <w:tc>
+          <w:tcPr>
+            <w:tcW w:w="1535" w:type="dxa"/>
+          </w:tcPr>
+          <w:p>
+            <w:pPr>
+              <w:pStyle w:val="Listenabsatz"/>
+              <w:ind w:left="0"/>
+              <w:rPr>
+                <w:lang w:val="de-DE"/>
+              </w:rPr>
+            </w:pPr>
+            <w:r>
+              <w:rPr>
+                <w:lang w:val="de-DE"/>
+              </w:rPr>
+              <w:t>3 Std.</w:t>
+            </w:r>
+          </w:p>
+        </w:tc>
+        <w:tc>
+          <w:tcPr>
+            <w:tcW w:w="2269" w:type="dxa"/>
+          </w:tcPr>
+          <w:p>
+            <w:pPr>
+              <w:pStyle w:val="Listenabsatz"/>
+              <w:ind w:left="0"/>
+              <w:rPr>
+                <w:lang w:val="de-DE"/>
+              </w:rPr>
+            </w:pPr>
+            <w:r>
+              <w:rPr>
+                <w:lang w:val="de-DE"/>
+              </w:rPr>
+              <w:t>75,00€</w:t>
+            </w:r>
+          </w:p>
+        </w:tc>
+      </w:tr>
+      <w:tr>
+        <w:trPr>
+          <w:trHeight w:val="441"/>
+        </w:trPr>
+        <w:tc>
+          <w:tcPr>
+            <w:tcW w:w="2278" w:type="dxa"/>
+          </w:tcPr>
+          <w:p>
+            <w:pPr>
+              <w:pStyle w:val="Listenabsatz"/>
+              <w:ind w:left="0"/>
+              <w:rPr>
+                <w:lang w:val="de-DE"/>
+              </w:rPr>
+            </w:pPr>
+            <w:r>
+              <w:rPr>
+                <w:lang w:val="de-DE"/>
+              </w:rPr>
+              <w:t>Code-Analyse</w:t>
+            </w:r>
+          </w:p>
+        </w:tc>
+        <w:tc>
+          <w:tcPr>
+            <w:tcW w:w="2999" w:type="dxa"/>
+          </w:tcPr>
+          <w:p>
+            <w:pPr>
+              <w:pStyle w:val="Listenabsatz"/>
+              <w:ind w:left="0"/>
+              <w:rPr>
+                <w:lang w:val="de-DE"/>
+              </w:rPr>
+            </w:pPr>
+            <w:r>
+              <w:rPr>
+                <w:lang w:val="de-DE"/>
+              </w:rPr>
+              <w:t>1 x Mitarbeiter</w:t>
+            </w:r>
+          </w:p>
+        </w:tc>
+        <w:tc>
+          <w:tcPr>
+            <w:tcW w:w="1535" w:type="dxa"/>
+          </w:tcPr>
+          <w:p>
+            <w:pPr>
+              <w:pStyle w:val="Listenabsatz"/>
+              <w:ind w:left="0"/>
+              <w:rPr>
+                <w:lang w:val="de-DE"/>
+              </w:rPr>
+            </w:pPr>
+            <w:r>
+              <w:rPr>
+                <w:lang w:val="de-DE"/>
+              </w:rPr>
+              <w:t>2 Std.</w:t>
+            </w:r>
+          </w:p>
+        </w:tc>
+        <w:tc>
+          <w:tcPr>
+            <w:tcW w:w="2269" w:type="dxa"/>
+          </w:tcPr>
+          <w:p>
+            <w:pPr>
+              <w:pStyle w:val="Listenabsatz"/>
+              <w:ind w:left="0"/>
+              <w:rPr>
+                <w:lang w:val="de-DE"/>
+              </w:rPr>
+            </w:pPr>
+            <w:r>
+              <w:rPr>
+                <w:lang w:val="de-DE"/>
+              </w:rPr>
+              <w:t>50,00€</w:t>
+            </w:r>
+          </w:p>
+        </w:tc>
+      </w:tr>
+      <w:tr>
+        <w:trPr>
+          <w:trHeight w:val="441"/>
+        </w:trPr>
+        <w:tc>
+          <w:tcPr>
+            <w:tcW w:w="2278" w:type="dxa"/>
+          </w:tcPr>
+          <w:p>
+            <w:pPr>
+              <w:pStyle w:val="Listenabsatz"/>
+              <w:ind w:left="0"/>
+              <w:rPr>
+                <w:lang w:val="de-DE"/>
+              </w:rPr>
+            </w:pPr>
+            <w:r>
+              <w:rPr>
+                <w:lang w:val="de-DE"/>
+              </w:rPr>
+              <w:t>Abnahme</w:t>
+            </w:r>
+          </w:p>
+        </w:tc>
+        <w:tc>
+          <w:tcPr>
+            <w:tcW w:w="2999" w:type="dxa"/>
+          </w:tcPr>
+          <w:p>
+            <w:pPr>
+              <w:pStyle w:val="Listenabsatz"/>
+              <w:ind w:left="0"/>
+              <w:rPr>
+                <w:lang w:val="de-DE"/>
+              </w:rPr>
+            </w:pPr>
+            <w:r>
+              <w:rPr>
+                <w:lang w:val="de-DE"/>
+              </w:rPr>
+              <w:t>1 x Mitarbeiter</w:t>
+            </w:r>
+          </w:p>
+        </w:tc>
+        <w:tc>
+          <w:tcPr>
+            <w:tcW w:w="1535" w:type="dxa"/>
+          </w:tcPr>
+          <w:p>
+            <w:pPr>
+              <w:pStyle w:val="Listenabsatz"/>
+              <w:ind w:left="0"/>
+              <w:rPr>
+                <w:lang w:val="de-DE"/>
+              </w:rPr>
+            </w:pPr>
+            <w:r>
+              <w:rPr>
+                <w:lang w:val="de-DE"/>
+              </w:rPr>
+              <w:t>1 Std.</w:t>
+            </w:r>
+          </w:p>
+        </w:tc>
+        <w:tc>
+          <w:tcPr>
+            <w:tcW w:w="2269" w:type="dxa"/>
+          </w:tcPr>
+          <w:p>
+            <w:pPr>
+              <w:pStyle w:val="Listenabsatz"/>
+              <w:ind w:left="0"/>
+              <w:rPr>
+                <w:lang w:val="de-DE"/>
+              </w:rPr>
+            </w:pPr>
+            <w:r>
+              <w:rPr>
+                <w:lang w:val="de-DE"/>
+              </w:rPr>
+              <w:t>25,00€</w:t>
+            </w:r>
+          </w:p>
+        </w:tc>
+      </w:tr>
+      <w:tr>
+        <w:trPr>
+          <w:trHeight w:val="441"/>
+        </w:trPr>
+        <w:tc>
+          <w:tcPr>
+            <w:tcW w:w="2278" w:type="dxa"/>
+          </w:tcPr>
+          <w:p>
+            <w:pPr>
+              <w:pStyle w:val="Listenabsatz"/>
+              <w:ind w:left="0"/>
+              <w:rPr>
+                <w:lang w:val="de-DE"/>
+              </w:rPr>
+            </w:pPr>
+            <w:r>
+              <w:rPr>
+                <w:lang w:val="de-DE"/>
+              </w:rPr>
+              <w:t>Ressourcen</w:t>
+            </w:r>
+          </w:p>
+        </w:tc>
+        <w:tc>
+          <w:tcPr>
+            <w:tcW w:w="2999" w:type="dxa"/>
+          </w:tcPr>
+          <w:p>
+            <w:pPr>
+              <w:pStyle w:val="Listenabsatz"/>
+              <w:ind w:left="0"/>
+              <w:rPr>
+                <w:lang w:val="de-DE"/>
+              </w:rPr>
+            </w:pPr>
+            <w:r>
+              <w:rPr>
+                <w:lang w:val="de-DE"/>
+              </w:rPr>
+              <w:t>Strom</w:t>
+            </w:r>
+          </w:p>
+        </w:tc>
+        <w:tc>
+          <w:tcPr>
+            <w:tcW w:w="1535" w:type="dxa"/>
+          </w:tcPr>
+          <w:p>
+            <w:pPr>
+              <w:pStyle w:val="Listenabsatz"/>
+              <w:ind w:left="0"/>
+              <w:rPr>
+                <w:lang w:val="de-DE"/>
+              </w:rPr>
+            </w:pPr>
+            <w:r>
+              <w:rPr>
+                <w:lang w:val="de-DE"/>
+              </w:rPr>
+              <w:t>76 Std.</w:t>
+            </w:r>
+          </w:p>
+        </w:tc>
+        <w:tc>
+          <w:tcPr>
+            <w:tcW w:w="2269" w:type="dxa"/>
+          </w:tcPr>
+          <w:p>
+            <w:pPr>
+              <w:pStyle w:val="Listenabsatz"/>
+              <w:ind w:left="0"/>
+              <w:rPr>
+                <w:lang w:val="de-DE"/>
+              </w:rPr>
+            </w:pPr>
+            <w:r>
+              <w:rPr>
+                <w:lang w:val="de-DE"/>
+              </w:rPr>
+              <w:t>7,00€</w:t>
+            </w:r>
+          </w:p>
+        </w:tc>
+      </w:tr>
+      <w:tr>
+        <w:trPr>
+          <w:trHeight w:val="441"/>
+        </w:trPr>
+        <w:tc>
+          <w:tcPr>
+            <w:tcW w:w="9081" w:type="dxa"/>
+            <w:gridSpan w:val="4"/>
+            <w:shd w:val="clear" w:color="auto" w:fill="B4C6E7" w:themeFill="accent1" w:themeFillTint="66"/>
+          </w:tcPr>
+          <w:p>
+            <w:pPr>
+              <w:pStyle w:val="Listenabsatz"/>
+              <w:ind w:left="0"/>
+              <w:jc w:val="right"/>
+              <w:rPr>
+                <w:b/>
+                <w:bCs/>
+                <w:lang w:val="de-DE"/>
+              </w:rPr>
+            </w:pPr>
+            <w:r>
+              <w:rPr>
+                <w:b/>
+                <w:bCs/>
+                <w:lang w:val="de-DE"/>
+              </w:rPr>
+              <w:t>Gesamtkosten: 85</w:t>
+            </w:r>
+            <w:r>
+              <w:rPr>
+                <w:b/>
+                <w:bCs/>
+                <w:lang w:val="de-DE"/>
+              </w:rPr>
+              <w:t>7</w:t>
+            </w:r>
+            <w:r>
+              <w:rPr>
+                <w:b/>
+                <w:bCs/>
+                <w:lang w:val="de-DE"/>
+              </w:rPr>
+              <w:t xml:space="preserve"> €</w:t>
+            </w:r>
+          </w:p>
+        </w:tc>
+      </w:tr>
+    </w:tbl>
+    <w:p>
+      <w:pPr>
+        <w:pStyle w:val="Listenabsatz"/>
+        <w:ind w:left="360"/>
+        <w:rPr>
+          <w:lang w:val="de-DE"/>
+        </w:rPr>
+      </w:pPr>
     </w:p>
     <w:p>
       <w:pPr>
@@ -504,6 +1637,7 @@
         <w:rPr>
           <w:lang w:val="de-DE"/>
         </w:rPr>
+        <w:lastRenderedPageBreak/>
         <w:t>Implementierungsphase</w:t>
       </w:r>
     </w:p>
@@ -646,60 +1780,16 @@
     </w:p>
     <w:p>
       <w:pPr>
-        <w:rPr>
-          <w:lang w:val="de-DE"/>
-        </w:rPr>
-      </w:pPr>
-    </w:p>
-    <w:p>
-      <w:pPr>
-        <w:rPr>
-          <w:lang w:val="de-DE"/>
-        </w:rPr>
-      </w:pPr>
-    </w:p>
-    <w:p>
-      <w:pPr>
-        <w:rPr>
-          <w:lang w:val="de-DE"/>
-        </w:rPr>
-      </w:pPr>
-    </w:p>
-    <w:p>
-      <w:pPr>
-        <w:rPr>
-          <w:lang w:val="de-DE"/>
-        </w:rPr>
-      </w:pPr>
-    </w:p>
-    <w:p>
-      <w:pPr>
         <w:tabs>
           <w:tab w:val="left" w:pos="5334"/>
         </w:tabs>
+        <w:ind w:left="0"/>
         <w:jc w:val="left"/>
         <w:rPr>
           <w:rFonts w:asciiTheme="majorHAnsi" w:eastAsiaTheme="majorEastAsia" w:hAnsiTheme="majorHAnsi" w:cstheme="majorBidi"/>
           <w:color w:val="2F5496" w:themeColor="accent1" w:themeShade="BF"/>
           <w:sz w:val="40"/>
           <w:szCs w:val="40"/>
-          <w:lang w:val="de-DE"/>
-        </w:rPr>
-      </w:pPr>
-      <w:r>
-        <w:rPr>
-          <w:rFonts w:asciiTheme="majorHAnsi" w:eastAsiaTheme="majorEastAsia" w:hAnsiTheme="majorHAnsi" w:cstheme="majorBidi"/>
-          <w:color w:val="2F5496" w:themeColor="accent1" w:themeShade="BF"/>
-          <w:sz w:val="40"/>
-          <w:szCs w:val="40"/>
-          <w:lang w:val="de-DE"/>
-        </w:rPr>
-        <w:tab/>
-      </w:r>
-    </w:p>
-    <w:p>
-      <w:pPr>
-        <w:rPr>
           <w:lang w:val="de-DE"/>
         </w:rPr>
       </w:pPr>
@@ -751,6 +1841,7 @@
         <w:docPartUnique/>
       </w:docPartObj>
     </w:sdtPr>
+    <w:sdtEndPr/>
     <w:sdtContent>
       <w:p>
         <w:pPr>
@@ -1749,7 +2840,6 @@
     <w:basedOn w:val="Standard"/>
     <w:next w:val="Standard"/>
     <w:uiPriority w:val="35"/>
-    <w:semiHidden/>
     <w:unhideWhenUsed/>
     <w:qFormat/>
     <w:rsid w:val="005349E3"/>
@@ -2076,6 +3166,25 @@
       <w:ind w:left="720"/>
       <w:contextualSpacing/>
     </w:pPr>
+  </w:style>
+  <w:style w:type="table" w:styleId="Tabellenraster">
+    <w:name w:val="Table Grid"/>
+    <w:basedOn w:val="NormaleTabelle"/>
+    <w:uiPriority w:val="39"/>
+    <w:rsid w:val="00826B5D"/>
+    <w:pPr>
+      <w:spacing w:after="0" w:line="240" w:lineRule="auto"/>
+    </w:pPr>
+    <w:tblPr>
+      <w:tblBorders>
+        <w:top w:val="single" w:sz="4" w:space="0" w:color="auto"/>
+        <w:left w:val="single" w:sz="4" w:space="0" w:color="auto"/>
+        <w:bottom w:val="single" w:sz="4" w:space="0" w:color="auto"/>
+        <w:right w:val="single" w:sz="4" w:space="0" w:color="auto"/>
+        <w:insideH w:val="single" w:sz="4" w:space="0" w:color="auto"/>
+        <w:insideV w:val="single" w:sz="4" w:space="0" w:color="auto"/>
+      </w:tblBorders>
+    </w:tblPr>
   </w:style>
 </w:styles>
 </file>

</xml_diff>

<commit_message>
Updated class names in the app and finished the alpha version of the documentation
</commit_message>
<xml_diff>
--- a/Dokumentation.docx
+++ b/Dokumentation.docx
@@ -620,14 +620,27 @@
       <w:r>
         <w:t xml:space="preserve"> </w:t>
       </w:r>
-      <w:fldSimple w:instr=" SEQ Tabelle \* ARABIC ">
-        <w:r>
-          <w:rPr>
-            <w:noProof/>
-          </w:rPr>
-          <w:t>1</w:t>
-        </w:r>
-      </w:fldSimple>
+      <w:r>
+        <w:fldChar w:fldCharType="begin"/>
+      </w:r>
+      <w:r>
+        <w:instrText xml:space="preserve"> SEQ Tabelle \* ARABIC </w:instrText>
+      </w:r>
+      <w:r>
+        <w:fldChar w:fldCharType="separate"/>
+      </w:r>
+      <w:r>
+        <w:rPr>
+          <w:noProof/>
+        </w:rPr>
+        <w:t>1</w:t>
+      </w:r>
+      <w:r>
+        <w:rPr>
+          <w:noProof/>
+        </w:rPr>
+        <w:fldChar w:fldCharType="end"/>
+      </w:r>
       <w:r>
         <w:t xml:space="preserve">: </w:t>
       </w:r>
@@ -1552,6 +1565,25 @@
     </w:p>
     <w:p>
       <w:pPr>
+        <w:rPr>
+          <w:lang w:val="de-DE"/>
+        </w:rPr>
+      </w:pPr>
+      <w:r>
+        <w:rPr>
+          <w:lang w:val="de-DE"/>
+        </w:rPr>
+        <w:t xml:space="preserve">Ich habe für die Fertigstellung der Anwendung die Programmiersprache C# gewählt. Die Zeitoptimierung entspricht der Auswahl der Benutzeroberfläche: die Anwendung wird durch die Konsole bedient. </w:t>
+      </w:r>
+      <w:r>
+        <w:rPr>
+          <w:lang w:val="de-DE"/>
+        </w:rPr>
+        <w:t>Windows 10 wird als Betriebssystem verwendet und es wird keine separate Datenbank benötigt, da die Ergebnisse werden in Form von einer Text-Datei gespeichert.</w:t>
+      </w:r>
+    </w:p>
+    <w:p>
+      <w:pPr>
         <w:pStyle w:val="Listenabsatz"/>
         <w:numPr>
           <w:ilvl w:val="1"/>
@@ -1565,7 +1597,63 @@
         <w:rPr>
           <w:lang w:val="de-DE"/>
         </w:rPr>
+        <w:lastRenderedPageBreak/>
         <w:t>Architekturdesign</w:t>
+      </w:r>
+    </w:p>
+    <w:p>
+      <w:pPr>
+        <w:rPr>
+          <w:lang w:val="de-DE"/>
+        </w:rPr>
+      </w:pPr>
+      <w:r>
+        <w:rPr>
+          <w:lang w:val="de-DE"/>
+        </w:rPr>
+        <w:t xml:space="preserve">Es wird ein </w:t>
+      </w:r>
+      <w:proofErr w:type="spellStart"/>
+      <w:r>
+        <w:rPr>
+          <w:lang w:val="de-DE"/>
+        </w:rPr>
+        <w:t>NuGet</w:t>
+      </w:r>
+      <w:proofErr w:type="spellEnd"/>
+      <w:r>
+        <w:rPr>
+          <w:lang w:val="de-DE"/>
+        </w:rPr>
+        <w:t xml:space="preserve">-Paket für die Erleichterung der Entwicklung verwendet: </w:t>
+      </w:r>
+      <w:proofErr w:type="spellStart"/>
+      <w:r>
+        <w:rPr>
+          <w:lang w:val="de-DE"/>
+        </w:rPr>
+        <w:t>PcapDotNet</w:t>
+      </w:r>
+      <w:proofErr w:type="spellEnd"/>
+      <w:r>
+        <w:rPr>
+          <w:lang w:val="de-DE"/>
+        </w:rPr>
+        <w:t xml:space="preserve">. Das Paket ermöglicht die Protokollierung und Überprüfung des Netzwerkverkehrs, aber es hat die Abhängigkeit von einem äußeren Paket: </w:t>
+      </w:r>
+      <w:proofErr w:type="spellStart"/>
+      <w:r>
+        <w:rPr>
+          <w:lang w:val="de-DE"/>
+        </w:rPr>
+        <w:t>Winpcap</w:t>
+      </w:r>
+      <w:proofErr w:type="spellEnd"/>
+      <w:r>
+        <w:rPr>
+          <w:lang w:val="de-DE"/>
+        </w:rPr>
+        <w:t>. Es werden keine weiteren Frameworks oder Architekturen benötigt.</w:t>
       </w:r>
     </w:p>
     <w:p>
@@ -1588,6 +1676,57 @@
     </w:p>
     <w:p>
       <w:pPr>
+        <w:rPr>
+          <w:lang w:val="de-DE"/>
+        </w:rPr>
+      </w:pPr>
+      <w:r>
+        <w:rPr>
+          <w:lang w:val="de-DE"/>
+        </w:rPr>
+        <w:t xml:space="preserve">Die Benutzeroberfläche, wie oben erwähnt, ist die Konsole. </w:t>
+      </w:r>
+      <w:r>
+        <w:rPr>
+          <w:lang w:val="de-DE"/>
+        </w:rPr>
+        <w:t xml:space="preserve">Der Benutzer bedient die Anwendung durch </w:t>
+      </w:r>
+      <w:r>
+        <w:rPr>
+          <w:lang w:val="de-DE"/>
+        </w:rPr>
+        <w:t>Konsoleneingaben nach klarer Einleitung und Instruktionen.</w:t>
+      </w:r>
+    </w:p>
+    <w:p>
+      <w:pPr>
+        <w:rPr>
+          <w:lang w:val="de-DE"/>
+        </w:rPr>
+      </w:pPr>
+      <w:r>
+        <w:rPr>
+          <w:lang w:val="de-DE"/>
+        </w:rPr>
+        <w:t>Die Meldungen haben passende Farben: Fehler – rot, Warnung – gelb, Erfolg – grün und generelles Info – weiß.</w:t>
+      </w:r>
+    </w:p>
+    <w:p>
+      <w:pPr>
+        <w:rPr>
+          <w:lang w:val="de-DE"/>
+        </w:rPr>
+      </w:pPr>
+      <w:r>
+        <w:rPr>
+          <w:lang w:val="de-DE"/>
+        </w:rPr>
+        <w:t>Die einzelnen Netzwerkereignisse werden in Echtzeit in der Konsole ausgegeben.</w:t>
+      </w:r>
+    </w:p>
+    <w:p>
+      <w:pPr>
         <w:pStyle w:val="Listenabsatz"/>
         <w:numPr>
           <w:ilvl w:val="1"/>
@@ -1606,6 +1745,191 @@
     </w:p>
     <w:p>
       <w:pPr>
+        <w:rPr>
+          <w:lang w:val="de-DE"/>
+        </w:rPr>
+      </w:pPr>
+      <w:r>
+        <w:rPr>
+          <w:lang w:val="de-DE"/>
+        </w:rPr>
+        <w:t>Die protokollierten Entitäten sind Netzwerkevents. Die Netzwerkevent Klasse ist eine abstrakte Klasse, woraus</w:t>
+      </w:r>
+      <w:r>
+        <w:rPr>
+          <w:lang w:val="de-DE"/>
+        </w:rPr>
+        <w:t xml:space="preserve"> zwei abgeleitete </w:t>
+      </w:r>
+      <w:r>
+        <w:rPr>
+          <w:lang w:val="de-DE"/>
+        </w:rPr>
+        <w:t>Klassen stammen: Query und Response. Dadurch wird untersch</w:t>
+      </w:r>
+      <w:r>
+        <w:rPr>
+          <w:lang w:val="de-DE"/>
+        </w:rPr>
+        <w:t>ie</w:t>
+      </w:r>
+      <w:r>
+        <w:rPr>
+          <w:lang w:val="de-DE"/>
+        </w:rPr>
+        <w:t>den, ob die gerade aufgetretene Netzwerkevent</w:t>
+      </w:r>
+      <w:r>
+        <w:rPr>
+          <w:lang w:val="de-DE"/>
+        </w:rPr>
+        <w:t xml:space="preserve"> eine</w:t>
+      </w:r>
+      <w:r>
+        <w:rPr>
+          <w:lang w:val="de-DE"/>
+        </w:rPr>
+        <w:t xml:space="preserve"> Anfrage oder</w:t>
+      </w:r>
+      <w:r>
+        <w:rPr>
+          <w:lang w:val="de-DE"/>
+        </w:rPr>
+        <w:t xml:space="preserve"> eine</w:t>
+      </w:r>
+      <w:r>
+        <w:rPr>
+          <w:lang w:val="de-DE"/>
+        </w:rPr>
+        <w:t xml:space="preserve"> Antwort ist. </w:t>
+      </w:r>
+    </w:p>
+    <w:p>
+      <w:pPr>
+        <w:rPr>
+          <w:lang w:val="de-DE"/>
+        </w:rPr>
+      </w:pPr>
+      <w:r>
+        <w:rPr>
+          <w:lang w:val="de-DE"/>
+        </w:rPr>
+        <w:t>Die Netzwerkevents werden einer Event-Repository</w:t>
+      </w:r>
+      <w:r>
+        <w:rPr>
+          <w:lang w:val="de-DE"/>
+        </w:rPr>
+        <w:t xml:space="preserve"> Klasse</w:t>
+      </w:r>
+      <w:r>
+        <w:rPr>
+          <w:lang w:val="de-DE"/>
+        </w:rPr>
+        <w:t xml:space="preserve"> zugefügt und in einer Liste</w:t>
+      </w:r>
+      <w:r>
+        <w:rPr>
+          <w:lang w:val="de-DE"/>
+        </w:rPr>
+        <w:t xml:space="preserve"> von Netzwerkevents</w:t>
+      </w:r>
+      <w:r>
+        <w:rPr>
+          <w:lang w:val="de-DE"/>
+        </w:rPr>
+        <w:t xml:space="preserve"> gespeichert.</w:t>
+      </w:r>
+    </w:p>
+    <w:p>
+      <w:pPr>
+        <w:rPr>
+          <w:lang w:val="de-DE"/>
+        </w:rPr>
+      </w:pPr>
+      <w:r>
+        <w:rPr>
+          <w:lang w:val="de-DE"/>
+        </w:rPr>
+        <w:t>Die Überwachung selbst findet in der „Police“ Klasse statt, welche für die Auswahl des Adapters, für die Öffnung des Adapters und für die Auswertung der Netzwerkpakete verantwortlich ist.</w:t>
+      </w:r>
+    </w:p>
+    <w:p>
+      <w:pPr>
+        <w:rPr>
+          <w:lang w:val="de-DE"/>
+        </w:rPr>
+      </w:pPr>
+      <w:r>
+        <w:rPr>
+          <w:lang w:val="de-DE"/>
+        </w:rPr>
+        <w:t xml:space="preserve">Die </w:t>
+      </w:r>
+      <w:proofErr w:type="spellStart"/>
+      <w:r>
+        <w:rPr>
+          <w:lang w:val="de-DE"/>
+        </w:rPr>
+        <w:t>IOHelper</w:t>
+      </w:r>
+      <w:proofErr w:type="spellEnd"/>
+      <w:r>
+        <w:rPr>
+          <w:lang w:val="de-DE"/>
+        </w:rPr>
+        <w:t xml:space="preserve"> statische Klasse ist für die Auswahl des Speicherorts verantwortlich. </w:t>
+      </w:r>
+      <w:r>
+        <w:rPr>
+          <w:lang w:val="de-DE"/>
+        </w:rPr>
+        <w:t xml:space="preserve">Eine Ausnahme wird ausgelöst und behandelt, falls der Speicherort nicht erreichbar ist oder der Dateiname und die Dateiendung ungültig sind. </w:t>
+      </w:r>
+    </w:p>
+    <w:p>
+      <w:pPr>
+        <w:rPr>
+          <w:lang w:val="de-DE"/>
+        </w:rPr>
+      </w:pPr>
+      <w:r>
+        <w:rPr>
+          <w:lang w:val="de-DE"/>
+        </w:rPr>
+        <w:t xml:space="preserve">Die </w:t>
+      </w:r>
+      <w:proofErr w:type="spellStart"/>
+      <w:r>
+        <w:rPr>
+          <w:lang w:val="de-DE"/>
+        </w:rPr>
+        <w:t>MessageHelper</w:t>
+      </w:r>
+      <w:proofErr w:type="spellEnd"/>
+      <w:r>
+        <w:rPr>
+          <w:lang w:val="de-DE"/>
+        </w:rPr>
+        <w:t xml:space="preserve"> statische Klasse ist für die Rückmeldungen und Informationsausgaben verantwortlich. Die </w:t>
+      </w:r>
+      <w:proofErr w:type="spellStart"/>
+      <w:r>
+        <w:rPr>
+          <w:lang w:val="de-DE"/>
+        </w:rPr>
+        <w:t>PrintMessage</w:t>
+      </w:r>
+      <w:proofErr w:type="spellEnd"/>
+      <w:r>
+        <w:rPr>
+          <w:lang w:val="de-DE"/>
+        </w:rPr>
+        <w:t xml:space="preserve"> Methode nimmt einen Text und eine Meldungsbezeichnung. Die Meldungstyp bestimmt die Farbe der Ausgabe.</w:t>
+      </w:r>
+    </w:p>
+    <w:p>
+      <w:pPr>
         <w:pStyle w:val="Listenabsatz"/>
         <w:numPr>
           <w:ilvl w:val="1"/>
@@ -1624,11 +1948,36 @@
     </w:p>
     <w:p>
       <w:pPr>
-        <w:pStyle w:val="berschrift1"/>
-        <w:numPr>
-          <w:ilvl w:val="0"/>
-          <w:numId w:val="1"/>
-        </w:numPr>
+        <w:rPr>
+          <w:lang w:val="de-DE"/>
+        </w:rPr>
+      </w:pPr>
+      <w:r>
+        <w:rPr>
+          <w:lang w:val="de-DE"/>
+        </w:rPr>
+        <w:t>Nach dem Starten der Anwendung wird der User nach einem Speicherort gefragt. Dieser Ort kann wie folgt aussehen:</w:t>
+      </w:r>
+    </w:p>
+    <w:p>
+      <w:pPr>
+        <w:rPr>
+          <w:i/>
+          <w:iCs/>
+          <w:lang w:val="de-DE"/>
+        </w:rPr>
+      </w:pPr>
+      <w:r>
+        <w:rPr>
+          <w:i/>
+          <w:iCs/>
+          <w:lang w:val="de-DE"/>
+        </w:rPr>
+        <w:t>„C:\\DNS_Protocol.txt“</w:t>
+      </w:r>
+    </w:p>
+    <w:p>
+      <w:pPr>
         <w:rPr>
           <w:lang w:val="de-DE"/>
         </w:rPr>
@@ -1638,161 +1987,100 @@
           <w:lang w:val="de-DE"/>
         </w:rPr>
         <w:lastRenderedPageBreak/>
-        <w:t>Implementierungsphase</w:t>
-      </w:r>
-    </w:p>
-    <w:p>
-      <w:pPr>
-        <w:pStyle w:val="Listenabsatz"/>
-        <w:numPr>
-          <w:ilvl w:val="1"/>
-          <w:numId w:val="1"/>
-        </w:numPr>
-        <w:rPr>
-          <w:lang w:val="de-DE"/>
-        </w:rPr>
-      </w:pPr>
-      <w:r>
-        <w:rPr>
-          <w:lang w:val="de-DE"/>
-        </w:rPr>
-        <w:t>Implementierung der Geschäftslogik</w:t>
-      </w:r>
-    </w:p>
-    <w:p>
-      <w:pPr>
-        <w:rPr>
-          <w:lang w:val="de-DE"/>
-        </w:rPr>
-      </w:pPr>
-    </w:p>
-    <w:p>
-      <w:pPr>
-        <w:rPr>
-          <w:lang w:val="de-DE"/>
-        </w:rPr>
-      </w:pPr>
-    </w:p>
-    <w:p>
-      <w:pPr>
-        <w:rPr>
-          <w:lang w:val="de-DE"/>
-        </w:rPr>
-      </w:pPr>
-    </w:p>
-    <w:p>
-      <w:pPr>
-        <w:rPr>
-          <w:lang w:val="de-DE"/>
-        </w:rPr>
-      </w:pPr>
-    </w:p>
-    <w:p>
-      <w:pPr>
-        <w:rPr>
-          <w:lang w:val="de-DE"/>
-        </w:rPr>
-      </w:pPr>
-    </w:p>
-    <w:p>
-      <w:pPr>
-        <w:rPr>
-          <w:lang w:val="de-DE"/>
-        </w:rPr>
-      </w:pPr>
-    </w:p>
-    <w:p>
-      <w:pPr>
-        <w:rPr>
-          <w:lang w:val="de-DE"/>
-        </w:rPr>
-      </w:pPr>
-    </w:p>
-    <w:p>
-      <w:pPr>
-        <w:rPr>
-          <w:lang w:val="de-DE"/>
-        </w:rPr>
-      </w:pPr>
-    </w:p>
-    <w:p>
-      <w:pPr>
-        <w:rPr>
-          <w:lang w:val="de-DE"/>
-        </w:rPr>
-      </w:pPr>
-    </w:p>
-    <w:p>
-      <w:pPr>
-        <w:rPr>
-          <w:lang w:val="de-DE"/>
-        </w:rPr>
-      </w:pPr>
-    </w:p>
-    <w:p>
-      <w:pPr>
-        <w:rPr>
-          <w:lang w:val="de-DE"/>
-        </w:rPr>
-      </w:pPr>
-    </w:p>
-    <w:p>
-      <w:pPr>
-        <w:rPr>
-          <w:lang w:val="de-DE"/>
-        </w:rPr>
-      </w:pPr>
-    </w:p>
-    <w:p>
-      <w:pPr>
-        <w:rPr>
-          <w:lang w:val="de-DE"/>
-        </w:rPr>
-      </w:pPr>
-    </w:p>
-    <w:p>
-      <w:pPr>
-        <w:rPr>
-          <w:lang w:val="de-DE"/>
-        </w:rPr>
-      </w:pPr>
-    </w:p>
-    <w:p>
-      <w:pPr>
-        <w:rPr>
-          <w:lang w:val="de-DE"/>
-        </w:rPr>
-      </w:pPr>
-    </w:p>
-    <w:p>
-      <w:pPr>
-        <w:rPr>
-          <w:lang w:val="de-DE"/>
-        </w:rPr>
-      </w:pPr>
-    </w:p>
-    <w:p>
-      <w:pPr>
-        <w:rPr>
-          <w:lang w:val="de-DE"/>
-        </w:rPr>
-      </w:pPr>
-    </w:p>
-    <w:p>
-      <w:pPr>
-        <w:tabs>
-          <w:tab w:val="left" w:pos="5334"/>
-        </w:tabs>
-        <w:ind w:left="0"/>
-        <w:jc w:val="left"/>
-        <w:rPr>
-          <w:rFonts w:asciiTheme="majorHAnsi" w:eastAsiaTheme="majorEastAsia" w:hAnsiTheme="majorHAnsi" w:cstheme="majorBidi"/>
-          <w:color w:val="2F5496" w:themeColor="accent1" w:themeShade="BF"/>
-          <w:sz w:val="40"/>
-          <w:szCs w:val="40"/>
-          <w:lang w:val="de-DE"/>
-        </w:rPr>
-      </w:pPr>
+        <w:t>Diese Adresse ist der Standard-Speicherort, wenn der User einfach Enter drückt und nichts angibt. Eine Voraussetzung ist jedoch, dass die Anwendung mit Administratorenrechte gestartet werden muss, um auf den Laufwerk C:\\ schreiben zu dürfen. Wenn eine ungültige Location angegeben wird, bekommt der User die passende Fehlermeldung und die Analyse kann solange nicht durchgeführt werden, bis einen gültigen Speicherort mit „.</w:t>
+      </w:r>
+      <w:proofErr w:type="spellStart"/>
+      <w:r>
+        <w:rPr>
+          <w:lang w:val="de-DE"/>
+        </w:rPr>
+        <w:t>txt</w:t>
+      </w:r>
+      <w:proofErr w:type="spellEnd"/>
+      <w:r>
+        <w:rPr>
+          <w:lang w:val="de-DE"/>
+        </w:rPr>
+        <w:t>“ Endung nicht eingetragen wird.</w:t>
+      </w:r>
+    </w:p>
+    <w:p>
+      <w:pPr>
+        <w:rPr>
+          <w:lang w:val="de-DE"/>
+        </w:rPr>
+      </w:pPr>
+      <w:r>
+        <w:rPr>
+          <w:lang w:val="de-DE"/>
+        </w:rPr>
+        <w:t>Der User wählt</w:t>
+      </w:r>
+      <w:r>
+        <w:rPr>
+          <w:lang w:val="de-DE"/>
+        </w:rPr>
+        <w:t xml:space="preserve"> danach</w:t>
+      </w:r>
+      <w:r>
+        <w:rPr>
+          <w:lang w:val="de-DE"/>
+        </w:rPr>
+        <w:t xml:space="preserve"> einen Netzwerkadapter aus und dadurch wird die Beobachtung des Netzwerkverkehrs gestartet. Die einzelnen Ereignisse werden in der Konsole ausgegeben aber auch gleichzeitig in den instanziierten Objekten intern gespeichert. </w:t>
+      </w:r>
+    </w:p>
+    <w:p>
+      <w:pPr>
+        <w:rPr>
+          <w:lang w:val="de-DE"/>
+        </w:rPr>
+      </w:pPr>
+      <w:r>
+        <w:rPr>
+          <w:lang w:val="de-DE"/>
+        </w:rPr>
+        <w:t>Wenn der Beobachtung abgebrochen wird, wird die Methode „</w:t>
+      </w:r>
+      <w:proofErr w:type="spellStart"/>
+      <w:r>
+        <w:rPr>
+          <w:lang w:val="de-DE"/>
+        </w:rPr>
+        <w:t>SaveMonitoringResultsToTextFile</w:t>
+      </w:r>
+      <w:proofErr w:type="spellEnd"/>
+      <w:r>
+        <w:rPr>
+          <w:lang w:val="de-DE"/>
+        </w:rPr>
+        <w:t xml:space="preserve">“ Methode der </w:t>
+      </w:r>
+      <w:proofErr w:type="spellStart"/>
+      <w:r>
+        <w:rPr>
+          <w:lang w:val="de-DE"/>
+        </w:rPr>
+        <w:t>EventRepository</w:t>
+      </w:r>
+      <w:proofErr w:type="spellEnd"/>
+      <w:r>
+        <w:rPr>
+          <w:lang w:val="de-DE"/>
+        </w:rPr>
+        <w:t xml:space="preserve"> Klasse ausgeführt</w:t>
+      </w:r>
+      <w:r>
+        <w:rPr>
+          <w:lang w:val="de-DE"/>
+        </w:rPr>
+        <w:t xml:space="preserve"> und das Resultat in der Text-Datei gespeichert</w:t>
+      </w:r>
+      <w:r>
+        <w:rPr>
+          <w:lang w:val="de-DE"/>
+        </w:rPr>
+        <w:t>. Falls ein Fehler auftritt, wird die passende Fehlermeldung ausgegeben und die Anwendung muss neugestartet werden.</w:t>
+      </w:r>
     </w:p>
     <w:sectPr>
       <w:headerReference w:type="default" r:id="rId7"/>

</xml_diff>